<commit_message>
TODO: fix full resume to reflect changes in 1 page resume
</commit_message>
<xml_diff>
--- a/CSBio Full Resume.docx
+++ b/CSBio Full Resume.docx
@@ -183,8 +183,13 @@
       <w:r>
         <w:t xml:space="preserve">Experienced with: C++, C, Java, </w:t>
       </w:r>
-      <w:r>
-        <w:t xml:space="preserve">Git, </w:t>
+      <w:proofErr w:type="spellStart"/>
+      <w:r>
+        <w:t>Git</w:t>
+      </w:r>
+      <w:proofErr w:type="spellEnd"/>
+      <w:r>
+        <w:t xml:space="preserve">, </w:t>
       </w:r>
       <w:r>
         <w:t>BASH</w:t>
@@ -203,15 +208,25 @@
       <w:r>
         <w:t xml:space="preserve">Swift, </w:t>
       </w:r>
-      <w:r>
-        <w:t xml:space="preserve">Obj-C, Perl, </w:t>
+      <w:proofErr w:type="spellStart"/>
+      <w:r>
+        <w:t>Obj</w:t>
+      </w:r>
+      <w:proofErr w:type="spellEnd"/>
+      <w:r>
+        <w:t xml:space="preserve">-C, Perl, </w:t>
       </w:r>
       <w:r>
         <w:t>SQL</w:t>
       </w:r>
       <w:r>
-        <w:t>, MatLab</w:t>
-      </w:r>
+        <w:t xml:space="preserve">, </w:t>
+      </w:r>
+      <w:proofErr w:type="spellStart"/>
+      <w:r>
+        <w:t>MatLab</w:t>
+      </w:r>
+      <w:proofErr w:type="spellEnd"/>
       <w:r>
         <w:t>, R</w:t>
       </w:r>
@@ -427,7 +442,14 @@
       </w:r>
       <w:r>
         <w:tab/>
-        <w:t>DarkMaze – C++</w:t>
+      </w:r>
+      <w:proofErr w:type="spellStart"/>
+      <w:r>
+        <w:t>DarkMaze</w:t>
+      </w:r>
+      <w:proofErr w:type="spellEnd"/>
+      <w:r>
+        <w:t xml:space="preserve"> – C++</w:t>
       </w:r>
     </w:p>
     <w:p>
@@ -483,7 +505,14 @@
       </w:r>
       <w:r>
         <w:tab/>
-        <w:t>Nonogram – C++</w:t>
+      </w:r>
+      <w:proofErr w:type="spellStart"/>
+      <w:r>
+        <w:t>Nonogram</w:t>
+      </w:r>
+      <w:proofErr w:type="spellEnd"/>
+      <w:r>
+        <w:t xml:space="preserve"> – C++</w:t>
       </w:r>
     </w:p>
     <w:p>
@@ -491,7 +520,15 @@
         <w:pStyle w:val="NoteLevel2"/>
       </w:pPr>
       <w:r>
-        <w:t xml:space="preserve">Created a nonogram puzzle generator, simple solver, and </w:t>
+        <w:t xml:space="preserve">Created a </w:t>
+      </w:r>
+      <w:proofErr w:type="spellStart"/>
+      <w:r>
+        <w:t>nonogram</w:t>
+      </w:r>
+      <w:proofErr w:type="spellEnd"/>
+      <w:r>
+        <w:t xml:space="preserve"> puzzle generator, simple solver, and </w:t>
       </w:r>
       <w:r>
         <w:t xml:space="preserve">solution </w:t>
@@ -514,7 +551,14 @@
       </w:r>
       <w:r>
         <w:tab/>
-        <w:t>DungeonAdventure – Java</w:t>
+      </w:r>
+      <w:proofErr w:type="spellStart"/>
+      <w:r>
+        <w:t>DungeonAdventure</w:t>
+      </w:r>
+      <w:proofErr w:type="spellEnd"/>
+      <w:r>
+        <w:t xml:space="preserve"> – Java</w:t>
       </w:r>
     </w:p>
     <w:p>
@@ -566,23 +610,38 @@
       <w:pPr>
         <w:pStyle w:val="NoteLevel2"/>
       </w:pPr>
-      <w:r>
-        <w:t xml:space="preserve">Used APCS case study library, </w:t>
-      </w:r>
+      <w:bookmarkStart w:id="0" w:name="_GoBack"/>
+      <w:bookmarkEnd w:id="0"/>
+      <w:r>
+        <w:t xml:space="preserve">Used </w:t>
+      </w:r>
+      <w:r>
+        <w:t>object oriented programming and APCS case study library</w:t>
+      </w:r>
+      <w:r>
+        <w:t xml:space="preserve"> </w:t>
+      </w:r>
+      <w:proofErr w:type="spellStart"/>
       <w:r>
         <w:rPr>
           <w:i/>
         </w:rPr>
         <w:t>Gridworld</w:t>
       </w:r>
+      <w:proofErr w:type="spellEnd"/>
     </w:p>
     <w:p>
       <w:pPr>
         <w:pStyle w:val="Heading1"/>
       </w:pPr>
+      <w:proofErr w:type="spellStart"/>
       <w:r>
         <w:lastRenderedPageBreak/>
-        <w:t>Work Experience</w:t>
+        <w:t>ork</w:t>
+      </w:r>
+      <w:proofErr w:type="spellEnd"/>
+      <w:r>
+        <w:t xml:space="preserve"> Experience</w:t>
       </w:r>
     </w:p>
     <w:p>
@@ -619,8 +678,6 @@
       <w:r>
         <w:t xml:space="preserve"> at UCD</w:t>
       </w:r>
-      <w:bookmarkStart w:id="0" w:name="_GoBack"/>
-      <w:bookmarkEnd w:id="0"/>
       <w:r>
         <w:t xml:space="preserve">, Veterinary Genetics Lab, Mammalian Ecology and Conservation Unit </w:t>
       </w:r>
@@ -704,9 +761,11 @@
       <w:pPr>
         <w:pStyle w:val="NoteLevel3"/>
       </w:pPr>
+      <w:proofErr w:type="spellStart"/>
       <w:r>
         <w:t>Git</w:t>
       </w:r>
+      <w:proofErr w:type="spellEnd"/>
       <w:r>
         <w:t xml:space="preserve"> Workshop – </w:t>
       </w:r>
@@ -737,8 +796,13 @@
       <w:pPr>
         <w:pStyle w:val="NoteLevel3"/>
       </w:pPr>
-      <w:r>
-        <w:t>DarkMaze – create program to navigate a 2D maze</w:t>
+      <w:proofErr w:type="spellStart"/>
+      <w:r>
+        <w:t>DarkMaze</w:t>
+      </w:r>
+      <w:proofErr w:type="spellEnd"/>
+      <w:r>
+        <w:t xml:space="preserve"> – create program to navigate a 2D maze</w:t>
       </w:r>
     </w:p>
     <w:p>
@@ -758,7 +822,15 @@
         <w:t xml:space="preserve">Tutored for </w:t>
       </w:r>
       <w:r>
-        <w:t>3 CS courses a few hrs/week in spare time</w:t>
+        <w:t xml:space="preserve">3 CS courses a few </w:t>
+      </w:r>
+      <w:proofErr w:type="spellStart"/>
+      <w:r>
+        <w:t>hrs</w:t>
+      </w:r>
+      <w:proofErr w:type="spellEnd"/>
+      <w:r>
+        <w:t>/week in spare time</w:t>
       </w:r>
     </w:p>
     <w:p>
@@ -800,7 +872,14 @@
       </w:r>
       <w:r>
         <w:tab/>
-        <w:t>Boyscout, Troop 764</w:t>
+      </w:r>
+      <w:proofErr w:type="spellStart"/>
+      <w:r>
+        <w:t>Boyscout</w:t>
+      </w:r>
+      <w:proofErr w:type="spellEnd"/>
+      <w:r>
+        <w:t>, Troop 764</w:t>
       </w:r>
     </w:p>
     <w:p>
@@ -838,7 +917,15 @@
         <w:pStyle w:val="NoteLevel2"/>
       </w:pPr>
       <w:r>
-        <w:t>2nd~5th graders, 1 hr/week</w:t>
+        <w:t xml:space="preserve">2nd~5th graders, 1 </w:t>
+      </w:r>
+      <w:proofErr w:type="spellStart"/>
+      <w:r>
+        <w:t>hr</w:t>
+      </w:r>
+      <w:proofErr w:type="spellEnd"/>
+      <w:r>
+        <w:t>/week</w:t>
       </w:r>
     </w:p>
     <w:p>
@@ -851,8 +938,13 @@
     </w:p>
     <w:p>
       <w:r>
-        <w:t>Zachary Lounsberry</w:t>
-      </w:r>
+        <w:t xml:space="preserve">Zachary </w:t>
+      </w:r>
+      <w:proofErr w:type="spellStart"/>
+      <w:r>
+        <w:t>Lounsberry</w:t>
+      </w:r>
+      <w:proofErr w:type="spellEnd"/>
     </w:p>
     <w:p>
       <w:pPr>

</xml_diff>